<commit_message>
Tables Sequentially being added
</commit_message>
<xml_diff>
--- a/Table2/Table2.docx
+++ b/Table2/Table2.docx
@@ -3625,29 +3625,7 @@
           <w:szCs w:val="18"/>
         </w:rPr>
       </w:pPr>
-      <w:r>
-        <w:rPr>
-          <w:rFonts w:ascii="Cambria" w:hAnsi="Cambria"/>
-          <w:sz w:val="18"/>
-          <w:szCs w:val="18"/>
-        </w:rPr>
-        <w:t>Spring Tension: (~58.70 mm for 3mm) (~58.90 mm for 1.75mm)</w:t>
-      </w:r>
-    </w:p>
-    <w:p>
-      <w:pPr>
-        <w:pStyle w:val="ListParagraph"/>
-        <w:numPr>
-          <w:ilvl w:val="0"/>
-          <w:numId w:val="1"/>
-        </w:numPr>
-        <w:spacing w:after="0" w:line="288" w:lineRule="auto"/>
-        <w:rPr>
-          <w:rFonts w:ascii="Cambria" w:hAnsi="Cambria"/>
-          <w:sz w:val="18"/>
-          <w:szCs w:val="18"/>
-        </w:rPr>
-      </w:pPr>
+      <w:bookmarkStart w:id="0" w:name="_GoBack"/>
       <w:r>
         <w:rPr>
           <w:rFonts w:ascii="Cambria" w:hAnsi="Cambria"/>
@@ -3830,6 +3808,7 @@
         <w:t>this trial) occurs at the same volumetric flow rate as for PLA, thus although this material has higher thermal conductivity than PLA, its not enough to heat up to 240 fast enough to offset the higher motor speeds. Or it can still melt but the motor doesn’t have enough torque at higher speeds to push the filament through. However, since threading was visible the limitation for this trial probably is the filament not being able to get hot enough rather than the motor lacking torque.</w:t>
       </w:r>
     </w:p>
+    <w:bookmarkEnd w:id="0"/>
     <w:p>
       <w:pPr>
         <w:tabs>
@@ -3920,6 +3899,10 @@
     <w:p>
       <w:pPr>
         <w:pStyle w:val="ListParagraph"/>
+        <w:numPr>
+          <w:ilvl w:val="0"/>
+          <w:numId w:val="1"/>
+        </w:numPr>
         <w:spacing w:after="0" w:line="288" w:lineRule="auto"/>
         <w:rPr>
           <w:rFonts w:ascii="Cambria" w:hAnsi="Cambria"/>
@@ -3927,8 +3910,36 @@
           <w:szCs w:val="18"/>
         </w:rPr>
       </w:pPr>
-      <w:bookmarkStart w:id="0" w:name="_GoBack"/>
-      <w:bookmarkEnd w:id="0"/>
+      <w:r>
+        <w:rPr>
+          <w:rFonts w:ascii="Cambria" w:hAnsi="Cambria"/>
+          <w:sz w:val="18"/>
+          <w:szCs w:val="18"/>
+        </w:rPr>
+        <w:t>Spring Tension: (~58.70 mm for 3mm) (~58.90 mm for 1.75mm)</w:t>
+      </w:r>
+    </w:p>
+    <w:p>
+      <w:pPr>
+        <w:pStyle w:val="ListParagraph"/>
+        <w:spacing w:after="0" w:line="288" w:lineRule="auto"/>
+        <w:rPr>
+          <w:rFonts w:ascii="Cambria" w:hAnsi="Cambria"/>
+          <w:sz w:val="18"/>
+          <w:szCs w:val="18"/>
+        </w:rPr>
+      </w:pPr>
+    </w:p>
+    <w:p>
+      <w:pPr>
+        <w:pStyle w:val="ListParagraph"/>
+        <w:spacing w:after="0" w:line="288" w:lineRule="auto"/>
+        <w:rPr>
+          <w:rFonts w:ascii="Cambria" w:hAnsi="Cambria"/>
+          <w:sz w:val="18"/>
+          <w:szCs w:val="18"/>
+        </w:rPr>
+      </w:pPr>
     </w:p>
     <w:p>
       <w:pPr>
@@ -3945,6 +3956,7 @@
           <w:sz w:val="18"/>
           <w:szCs w:val="18"/>
         </w:rPr>
+        <w:lastRenderedPageBreak/>
         <w:t xml:space="preserve">Failure Mode: </w:t>
       </w:r>
       <w:r>
@@ -3983,7 +3995,6 @@
           <w:sz w:val="18"/>
           <w:szCs w:val="18"/>
         </w:rPr>
-        <w:lastRenderedPageBreak/>
         <w:t>1: Best extrusion</w:t>
       </w:r>
     </w:p>

</xml_diff>